<commit_message>
simple acomodo de lo anterior
</commit_message>
<xml_diff>
--- a/Indice del análisis exploratorio.docx
+++ b/Indice del análisis exploratorio.docx
@@ -17,8 +17,6 @@
           <w:szCs w:val="39"/>
         </w:rPr>
       </w:pPr>
-      <w:bookmarkStart w:id="0" w:name="_GoBack"/>
-      <w:bookmarkEnd w:id="0"/>
       <w:r>
         <w:rPr>
           <w:rFonts w:ascii="Helvetica" w:eastAsia="Times New Roman" w:hAnsi="Helvetica" w:cs="Helvetica"/>
@@ -121,6 +119,126 @@
         </w:rPr>
         <w:t>Análisis de datos faltantes</w:t>
       </w:r>
+      <w:r>
+        <w:rPr>
+          <w:rFonts w:ascii="Helvetica" w:hAnsi="Helvetica" w:cs="Helvetica"/>
+          <w:color w:val="000000"/>
+        </w:rPr>
+        <w:t xml:space="preserve"> </w:t>
+      </w:r>
+    </w:p>
+    <w:p>
+      <w:pPr>
+        <w:pStyle w:val="Ttulo3"/>
+        <w:shd w:val="clear" w:color="auto" w:fill="FFFFFF"/>
+        <w:spacing w:before="186"/>
+        <w:rPr>
+          <w:rFonts w:ascii="Helvetica" w:hAnsi="Helvetica" w:cs="Helvetica"/>
+          <w:color w:val="000000"/>
+        </w:rPr>
+      </w:pPr>
+      <w:r>
+        <w:rPr>
+          <w:rFonts w:ascii="Helvetica" w:hAnsi="Helvetica" w:cs="Helvetica"/>
+          <w:color w:val="000000"/>
+        </w:rPr>
+        <w:t>Análisis de datos faltantes</w:t>
+      </w:r>
+      <w:r>
+        <w:rPr>
+          <w:rFonts w:ascii="Helvetica" w:hAnsi="Helvetica" w:cs="Helvetica"/>
+          <w:color w:val="000000"/>
+        </w:rPr>
+        <w:t xml:space="preserve"> </w:t>
+      </w:r>
+    </w:p>
+    <w:p>
+      <w:pPr>
+        <w:pStyle w:val="Ttulo3"/>
+        <w:shd w:val="clear" w:color="auto" w:fill="FFFFFF"/>
+        <w:spacing w:before="0"/>
+        <w:rPr>
+          <w:rFonts w:ascii="Helvetica" w:hAnsi="Helvetica" w:cs="Helvetica"/>
+          <w:color w:val="000000"/>
+          <w:sz w:val="18"/>
+          <w:szCs w:val="18"/>
+        </w:rPr>
+      </w:pPr>
+      <w:r>
+        <w:rPr>
+          <w:rFonts w:ascii="Helvetica" w:hAnsi="Helvetica" w:cs="Helvetica"/>
+          <w:color w:val="000000"/>
+          <w:sz w:val="18"/>
+          <w:szCs w:val="18"/>
+        </w:rPr>
+        <w:t>Brand</w:t>
+      </w:r>
+    </w:p>
+    <w:p>
+      <w:pPr>
+        <w:pStyle w:val="Ttulo3"/>
+        <w:shd w:val="clear" w:color="auto" w:fill="FFFFFF"/>
+        <w:spacing w:before="0"/>
+        <w:rPr>
+          <w:rFonts w:ascii="Helvetica" w:hAnsi="Helvetica" w:cs="Helvetica"/>
+          <w:color w:val="000000"/>
+          <w:sz w:val="18"/>
+          <w:szCs w:val="18"/>
+        </w:rPr>
+      </w:pPr>
+      <w:r>
+        <w:rPr>
+          <w:rFonts w:ascii="Helvetica" w:hAnsi="Helvetica" w:cs="Helvetica"/>
+          <w:color w:val="000000"/>
+          <w:sz w:val="18"/>
+          <w:szCs w:val="18"/>
+        </w:rPr>
+        <w:t>Product_Type</w:t>
+      </w:r>
+    </w:p>
+    <w:p>
+      <w:pPr>
+        <w:pStyle w:val="Ttulo3"/>
+        <w:shd w:val="clear" w:color="auto" w:fill="FFFFFF"/>
+        <w:spacing w:before="0"/>
+        <w:rPr>
+          <w:rFonts w:ascii="Helvetica" w:hAnsi="Helvetica" w:cs="Helvetica"/>
+          <w:color w:val="000000"/>
+          <w:sz w:val="18"/>
+          <w:szCs w:val="18"/>
+        </w:rPr>
+      </w:pPr>
+      <w:r>
+        <w:rPr>
+          <w:rFonts w:ascii="Helvetica" w:hAnsi="Helvetica" w:cs="Helvetica"/>
+          <w:color w:val="000000"/>
+          <w:sz w:val="18"/>
+          <w:szCs w:val="18"/>
+        </w:rPr>
+        <w:t>Size</w:t>
+      </w:r>
+    </w:p>
+    <w:p>
+      <w:pPr>
+        <w:pStyle w:val="Ttulo3"/>
+        <w:shd w:val="clear" w:color="auto" w:fill="FFFFFF"/>
+        <w:spacing w:before="0"/>
+        <w:rPr>
+          <w:rFonts w:ascii="Helvetica" w:hAnsi="Helvetica" w:cs="Helvetica"/>
+          <w:color w:val="000000"/>
+          <w:sz w:val="18"/>
+          <w:szCs w:val="18"/>
+        </w:rPr>
+      </w:pPr>
+      <w:r>
+        <w:rPr>
+          <w:rFonts w:ascii="Helvetica" w:hAnsi="Helvetica" w:cs="Helvetica"/>
+          <w:color w:val="000000"/>
+          <w:sz w:val="18"/>
+          <w:szCs w:val="18"/>
+        </w:rPr>
+        <w:t>Eliminacion de las 3 columnas anteriormente tratadas, por los motivos especificados</w:t>
+      </w:r>
     </w:p>
     <w:p>
       <w:pPr>
@@ -360,6 +478,8 @@
           <w:szCs w:val="39"/>
         </w:rPr>
       </w:pPr>
+      <w:bookmarkStart w:id="0" w:name="_GoBack"/>
+      <w:bookmarkEnd w:id="0"/>
     </w:p>
     <w:p>
       <w:pPr>
@@ -552,78 +672,6 @@
           <w:color w:val="000000"/>
         </w:rPr>
         <w:t>Product_Name</w:t>
-      </w:r>
-    </w:p>
-    <w:p>
-      <w:pPr>
-        <w:pStyle w:val="Ttulo3"/>
-        <w:shd w:val="clear" w:color="auto" w:fill="FFFFFF"/>
-        <w:spacing w:before="186"/>
-        <w:rPr>
-          <w:rFonts w:ascii="Helvetica" w:hAnsi="Helvetica" w:cs="Helvetica"/>
-          <w:color w:val="000000"/>
-        </w:rPr>
-      </w:pPr>
-      <w:r>
-        <w:rPr>
-          <w:rFonts w:ascii="Helvetica" w:hAnsi="Helvetica" w:cs="Helvetica"/>
-          <w:color w:val="000000"/>
-        </w:rPr>
-        <w:t>Brand</w:t>
-      </w:r>
-    </w:p>
-    <w:p>
-      <w:pPr>
-        <w:pStyle w:val="Ttulo3"/>
-        <w:shd w:val="clear" w:color="auto" w:fill="FFFFFF"/>
-        <w:spacing w:before="186"/>
-        <w:rPr>
-          <w:rFonts w:ascii="Helvetica" w:hAnsi="Helvetica" w:cs="Helvetica"/>
-          <w:color w:val="000000"/>
-        </w:rPr>
-      </w:pPr>
-      <w:r>
-        <w:rPr>
-          <w:rFonts w:ascii="Helvetica" w:hAnsi="Helvetica" w:cs="Helvetica"/>
-          <w:color w:val="000000"/>
-        </w:rPr>
-        <w:t>Product_Type</w:t>
-      </w:r>
-    </w:p>
-    <w:p>
-      <w:pPr>
-        <w:pStyle w:val="Ttulo3"/>
-        <w:shd w:val="clear" w:color="auto" w:fill="FFFFFF"/>
-        <w:spacing w:before="186"/>
-        <w:rPr>
-          <w:rFonts w:ascii="Helvetica" w:hAnsi="Helvetica" w:cs="Helvetica"/>
-          <w:color w:val="000000"/>
-        </w:rPr>
-      </w:pPr>
-      <w:r>
-        <w:rPr>
-          <w:rFonts w:ascii="Helvetica" w:hAnsi="Helvetica" w:cs="Helvetica"/>
-          <w:color w:val="000000"/>
-        </w:rPr>
-        <w:t>Size</w:t>
-      </w:r>
-    </w:p>
-    <w:p>
-      <w:pPr>
-        <w:pStyle w:val="Ttulo3"/>
-        <w:shd w:val="clear" w:color="auto" w:fill="FFFFFF"/>
-        <w:spacing w:before="186"/>
-        <w:rPr>
-          <w:rFonts w:ascii="Helvetica" w:hAnsi="Helvetica" w:cs="Helvetica"/>
-          <w:color w:val="000000"/>
-        </w:rPr>
-      </w:pPr>
-      <w:r>
-        <w:rPr>
-          <w:rFonts w:ascii="Helvetica" w:hAnsi="Helvetica" w:cs="Helvetica"/>
-          <w:color w:val="000000"/>
-        </w:rPr>
-        <w:t>Eliminacion de las 3 columnas anteriormente tratadas, por los motivos especificados</w:t>
       </w:r>
     </w:p>
     <w:p>
@@ -1104,7 +1152,6 @@
     <w:next w:val="Normal"/>
     <w:link w:val="Ttulo3Car"/>
     <w:uiPriority w:val="9"/>
-    <w:semiHidden/>
     <w:unhideWhenUsed/>
     <w:qFormat/>
     <w:rsid w:val="00663551"/>
@@ -1168,7 +1215,6 @@
     <w:basedOn w:val="Fuentedeprrafopredeter"/>
     <w:link w:val="Ttulo3"/>
     <w:uiPriority w:val="9"/>
-    <w:semiHidden/>
     <w:rsid w:val="00663551"/>
     <w:rPr>
       <w:rFonts w:asciiTheme="majorHAnsi" w:eastAsiaTheme="majorEastAsia" w:hAnsiTheme="majorHAnsi" w:cstheme="majorBidi"/>

</xml_diff>